<commit_message>
Minor corrections to chapters. Re-wrote the project section.
</commit_message>
<xml_diff>
--- a/labmanual/WW101-05-WiFi.docx
+++ b/labmanual/WW101-05-WiFi.docx
@@ -1317,18 +1317,32 @@
             <w:r>
               <w:t>(</w:t>
             </w:r>
-            <w:hyperlink r:id="rId29" w:anchor="802.11a_.28OFDM_waveform.29" w:history="1">
-              <w:r>
-                <w:rPr>
-                  <w:rStyle w:val="Hyperlink"/>
-                </w:rPr>
-                <w:t>a</w:t>
-              </w:r>
-            </w:hyperlink>
+            <w:proofErr w:type="spellStart"/>
+            <w:r>
+              <w:fldChar w:fldCharType="begin"/>
+            </w:r>
+            <w:r>
+              <w:instrText xml:space="preserve"> HYPERLINK "https://en.wikipedia.org/wiki/IEEE_802.11" \l "802.11a_.28OFDM_waveform.29" </w:instrText>
+            </w:r>
+            <w:r>
+              <w:fldChar w:fldCharType="separate"/>
+            </w:r>
+            <w:r>
+              <w:rPr>
+                <w:rStyle w:val="Hyperlink"/>
+              </w:rPr>
+              <w:t>a</w:t>
+            </w:r>
+            <w:r>
+              <w:rPr>
+                <w:rStyle w:val="Hyperlink"/>
+              </w:rPr>
+              <w:fldChar w:fldCharType="end"/>
+            </w:r>
             <w:r>
               <w:t>,</w:t>
             </w:r>
-            <w:hyperlink r:id="rId30" w:anchor="802.11b" w:history="1">
+            <w:hyperlink r:id="rId29" w:anchor="802.11b" w:history="1">
               <w:r>
                 <w:rPr>
                   <w:rStyle w:val="Hyperlink"/>
@@ -1339,7 +1353,7 @@
             <w:r>
               <w:t>,</w:t>
             </w:r>
-            <w:hyperlink r:id="rId31" w:anchor="802.11g" w:history="1">
+            <w:hyperlink r:id="rId30" w:anchor="802.11g" w:history="1">
               <w:r>
                 <w:rPr>
                   <w:rStyle w:val="Hyperlink"/>
@@ -1350,7 +1364,7 @@
             <w:r>
               <w:t>,</w:t>
             </w:r>
-            <w:hyperlink r:id="rId32" w:anchor="802.11n" w:history="1">
+            <w:hyperlink r:id="rId31" w:anchor="802.11n" w:history="1">
               <w:r>
                 <w:rPr>
                   <w:rStyle w:val="Hyperlink"/>
@@ -1361,13 +1375,14 @@
             <w:r>
               <w:t>,</w:t>
             </w:r>
-            <w:hyperlink r:id="rId33" w:anchor="802.11ac" w:history="1">
+            <w:hyperlink r:id="rId32" w:anchor="802.11ac" w:history="1">
               <w:r>
                 <w:rPr>
                   <w:rStyle w:val="Hyperlink"/>
                 </w:rPr>
                 <w:t>ac</w:t>
               </w:r>
+              <w:proofErr w:type="spellEnd"/>
             </w:hyperlink>
             <w:r>
               <w:t>)</w:t>
@@ -1611,7 +1626,7 @@
           <w:u w:val="single"/>
         </w:rPr>
       </w:pPr>
-      <w:hyperlink r:id="rId34" w:history="1">
+      <w:hyperlink r:id="rId33" w:history="1">
         <w:r>
           <w:rPr>
             <w:rStyle w:val="Hyperlink"/>
@@ -1678,7 +1693,15 @@
         <w:t>)</w:t>
       </w:r>
       <w:r>
-        <w:t>.  The name does not have to be human readable (e.g. ASCII) but because it is uncoded bytes</w:t>
+        <w:t xml:space="preserve">.  The name does not have to be human readable (e.g. ASCII) but because it is </w:t>
+      </w:r>
+      <w:proofErr w:type="spellStart"/>
+      <w:r>
+        <w:t>uncoded</w:t>
+      </w:r>
+      <w:proofErr w:type="spellEnd"/>
+      <w:r>
+        <w:t xml:space="preserve"> bytes</w:t>
       </w:r>
       <w:r>
         <w:t>,</w:t>
@@ -1724,7 +1747,20 @@
         <w:t xml:space="preserve">network </w:t>
       </w:r>
       <w:r>
-        <w:t>(a,b,g,n,ac,ax)</w:t>
+        <w:t>(</w:t>
+      </w:r>
+      <w:proofErr w:type="spellStart"/>
+      <w:r>
+        <w:t>a</w:t>
+      </w:r>
+      <w:proofErr w:type="gramStart"/>
+      <w:r>
+        <w:t>,b,g,n,ac,ax</w:t>
+      </w:r>
+      <w:proofErr w:type="spellEnd"/>
+      <w:proofErr w:type="gramEnd"/>
+      <w:r>
+        <w:t>)</w:t>
       </w:r>
       <w:r>
         <w:t xml:space="preserve"> and operating mode</w:t>
@@ -1933,7 +1969,7 @@
           <w:u w:val="single"/>
         </w:rPr>
       </w:pPr>
-      <w:hyperlink r:id="rId35" w:history="1">
+      <w:hyperlink r:id="rId34" w:history="1">
         <w:r>
           <w:rPr>
             <w:rStyle w:val="Hyperlink"/>
@@ -2016,7 +2052,7 @@
       <w:r>
         <w:t xml:space="preserve"> networks it is common to use data link layer encryption.  The types of network encryption are Open (i.e. no security), </w:t>
       </w:r>
-      <w:hyperlink r:id="rId36" w:history="1">
+      <w:hyperlink r:id="rId35" w:history="1">
         <w:r>
           <w:rPr>
             <w:rStyle w:val="Hyperlink"/>
@@ -2039,12 +2075,20 @@
       <w:r>
         <w:t xml:space="preserve">, </w:t>
       </w:r>
-      <w:hyperlink r:id="rId37" w:history="1">
+      <w:hyperlink r:id="rId36" w:history="1">
+        <w:proofErr w:type="gramStart"/>
         <w:r>
           <w:rPr>
             <w:rStyle w:val="Hyperlink"/>
           </w:rPr>
-          <w:t>Wi-Fi</w:t>
+          <w:t>Wi-</w:t>
+        </w:r>
+        <w:proofErr w:type="gramEnd"/>
+        <w:r>
+          <w:rPr>
+            <w:rStyle w:val="Hyperlink"/>
+          </w:rPr>
+          <w:t>Fi</w:t>
         </w:r>
         <w:r>
           <w:rPr>
@@ -2107,12 +2151,20 @@
         <w:t xml:space="preserve">to encrypt the data.  The WEP encryption scheme is </w:t>
       </w:r>
       <w:r>
-        <w:t>not recommended as it is very easy to compromise (e.g. using tools like Wireshark and AirSnort)</w:t>
+        <w:t xml:space="preserve">not recommended as it is very easy to compromise (e.g. using tools like Wireshark and </w:t>
+      </w:r>
+      <w:proofErr w:type="spellStart"/>
+      <w:r>
+        <w:t>AirSnort</w:t>
+      </w:r>
+      <w:proofErr w:type="spellEnd"/>
+      <w:r>
+        <w:t>)</w:t>
       </w:r>
       <w:r>
         <w:t xml:space="preserve">.  The PSK key scheme of WPA is very secure as it uses </w:t>
       </w:r>
-      <w:hyperlink r:id="rId38" w:history="1">
+      <w:hyperlink r:id="rId37" w:history="1">
         <w:r>
           <w:rPr>
             <w:rStyle w:val="Hyperlink"/>
@@ -2145,7 +2197,7 @@
         <w:lastRenderedPageBreak/>
         <w:t xml:space="preserve">To solve the key distribution problem, most enterprise networking solutions use WPA2 Enterprise which requires use of a </w:t>
       </w:r>
-      <w:hyperlink r:id="rId39" w:history="1">
+      <w:hyperlink r:id="rId38" w:history="1">
         <w:r>
           <w:rPr>
             <w:rStyle w:val="Hyperlink"/>
@@ -2215,7 +2267,7 @@
           <w:u w:val="single"/>
         </w:rPr>
       </w:pPr>
-      <w:hyperlink r:id="rId40" w:history="1">
+      <w:hyperlink r:id="rId39" w:history="1">
         <w:r>
           <w:rPr>
             <w:rStyle w:val="Hyperlink"/>
@@ -2277,7 +2329,20 @@
         <w:t>atalink layer to send a frame it must address the frame with a source and destination MAC address.  Other devices on the network will only pass frames into the higher levels of the stack that are addressed to them.  Remember that the Datalink Layer does not know anything about the higher layers (e.g. IP)</w:t>
       </w:r>
       <w:r>
-        <w:t>. Finally, the most significant bit of the most significant byte (e.g. bit 47) specifies a multicast (Group) address and the special address of all 1’s (e.g. ff:ff:ff:ff:ff:ff) is a broadcast address (send to everyone).</w:t>
+        <w:t xml:space="preserve">. Finally, the most significant bit of the most significant byte (e.g. bit 47) specifies a multicast (Group) address and the special address of all 1’s (e.g. </w:t>
+      </w:r>
+      <w:proofErr w:type="spellStart"/>
+      <w:r>
+        <w:t>ff</w:t>
+      </w:r>
+      <w:proofErr w:type="gramStart"/>
+      <w:r>
+        <w:t>:ff:ff:ff:ff:ff</w:t>
+      </w:r>
+      <w:proofErr w:type="spellEnd"/>
+      <w:proofErr w:type="gramEnd"/>
+      <w:r>
+        <w:t>) is a broadcast address (send to everyone).</w:t>
       </w:r>
     </w:p>
     <w:p>
@@ -2313,7 +2378,7 @@
       <w:pPr>
         <w:keepNext/>
       </w:pPr>
-      <w:hyperlink r:id="rId41" w:history="1">
+      <w:hyperlink r:id="rId40" w:history="1">
         <w:r>
           <w:rPr>
             <w:rStyle w:val="Hyperlink"/>
@@ -2349,7 +2414,15 @@
         <w:t xml:space="preserve"> address.  From that point forward both sides add that information to their ARP table</w:t>
       </w:r>
       <w:r>
-        <w:t xml:space="preserve"> (and in fact if you hear others ARPing you can update your table as well)</w:t>
+        <w:t xml:space="preserve"> (and in fact if you hear others </w:t>
+      </w:r>
+      <w:proofErr w:type="spellStart"/>
+      <w:r>
+        <w:t>ARPing</w:t>
+      </w:r>
+      <w:proofErr w:type="spellEnd"/>
+      <w:r>
+        <w:t xml:space="preserve"> you can update your table as well)</w:t>
       </w:r>
       <w:r>
         <w:t xml:space="preserve">.  The brilliant part of this scheme is that if you ARP for an IP address that is not on your </w:t>
@@ -2399,7 +2472,7 @@
                     <pic:cNvPicPr/>
                   </pic:nvPicPr>
                   <pic:blipFill>
-                    <a:blip r:embed="rId42"/>
+                    <a:blip r:embed="rId41"/>
                     <a:stretch>
                       <a:fillRect/>
                     </a:stretch>
@@ -2474,7 +2547,7 @@
       <w:r>
         <w:t xml:space="preserve"> on the Internet have a legal </w:t>
       </w:r>
-      <w:hyperlink r:id="rId43" w:history="1">
+      <w:hyperlink r:id="rId42" w:history="1">
         <w:r>
           <w:rPr>
             <w:rStyle w:val="Hyperlink"/>
@@ -2592,7 +2665,7 @@
       <w:r>
         <w:t xml:space="preserve">An </w:t>
       </w:r>
-      <w:hyperlink r:id="rId44" w:history="1">
+      <w:hyperlink r:id="rId43" w:history="1">
         <w:r>
           <w:rPr>
             <w:rStyle w:val="Hyperlink"/>
@@ -2726,17 +2799,33 @@
       <w:r>
         <w:t xml:space="preserve"> </w:t>
       </w:r>
+      <w:proofErr w:type="spellStart"/>
       <w:r>
         <w:rPr>
           <w:i/>
         </w:rPr>
-        <w:t>wiced_network_up</w:t>
-      </w:r>
+        <w:t>wiced_network_</w:t>
+      </w:r>
+      <w:proofErr w:type="gramStart"/>
       <w:r>
         <w:rPr>
           <w:i/>
         </w:rPr>
-        <w:t>()</w:t>
+        <w:t>up</w:t>
+      </w:r>
+      <w:proofErr w:type="spellEnd"/>
+      <w:r>
+        <w:rPr>
+          <w:i/>
+        </w:rPr>
+        <w:t>(</w:t>
+      </w:r>
+      <w:proofErr w:type="gramEnd"/>
+      <w:r>
+        <w:rPr>
+          <w:i/>
+        </w:rPr>
+        <w:t>)</w:t>
       </w:r>
       <w:r>
         <w:t xml:space="preserve"> reads the network information from the DCT and connects to th</w:t>
@@ -2836,26 +2925,63 @@
         <w:t xml:space="preserve"> section of the </w:t>
       </w:r>
       <w:r>
-        <w:t xml:space="preserve">DCT table you need to create a .h file (generally called </w:t>
-      </w:r>
-      <w:r>
-        <w:t>Wi-Fi</w:t>
-      </w:r>
-      <w:r>
-        <w:t>_config_dct.h with the correct #defines. You then need to add “</w:t>
+        <w:t xml:space="preserve">DCT table you need to create </w:t>
+      </w:r>
+      <w:proofErr w:type="gramStart"/>
+      <w:r>
+        <w:t>a</w:t>
+      </w:r>
+      <w:proofErr w:type="gramEnd"/>
+      <w:r>
+        <w:t xml:space="preserve"> .h file (generally called </w:t>
+      </w:r>
+      <w:r>
+        <w:t>Wi-</w:t>
+      </w:r>
+      <w:proofErr w:type="spellStart"/>
+      <w:r>
+        <w:t>Fi</w:t>
+      </w:r>
+      <w:r>
+        <w:t>_config_dct.h</w:t>
+      </w:r>
+      <w:proofErr w:type="spellEnd"/>
+      <w:r>
+        <w:t xml:space="preserve"> with the correct #defines. You then need to add “</w:t>
       </w:r>
       <w:r>
         <w:t>WI-FI</w:t>
       </w:r>
       <w:r>
-        <w:t xml:space="preserve">_CONFIG_DCT_H := </w:t>
-      </w:r>
-      <w:r>
-        <w:t>Wi-Fi</w:t>
-      </w:r>
-      <w:r>
-        <w:t>_config_dct.h” to the makefile</w:t>
-      </w:r>
+        <w:t>_CONFIG_DCT_</w:t>
+      </w:r>
+      <w:proofErr w:type="gramStart"/>
+      <w:r>
+        <w:t>H :</w:t>
+      </w:r>
+      <w:proofErr w:type="gramEnd"/>
+      <w:r>
+        <w:t xml:space="preserve">= </w:t>
+      </w:r>
+      <w:r>
+        <w:t>Wi-</w:t>
+      </w:r>
+      <w:proofErr w:type="spellStart"/>
+      <w:r>
+        <w:t>Fi</w:t>
+      </w:r>
+      <w:r>
+        <w:t>_config_dct.h</w:t>
+      </w:r>
+      <w:proofErr w:type="spellEnd"/>
+      <w:r>
+        <w:t xml:space="preserve">” to the </w:t>
+      </w:r>
+      <w:proofErr w:type="spellStart"/>
+      <w:r>
+        <w:t>makefile</w:t>
+      </w:r>
+      <w:proofErr w:type="spellEnd"/>
       <w:r>
         <w:t xml:space="preserve"> so that the </w:t>
       </w:r>
@@ -2891,28 +3017,44 @@
           <w:b/>
           <w:u w:val="single"/>
         </w:rPr>
-        <w:t>You can get a template for the file in the directory “include/default_</w:t>
-      </w:r>
+        <w:t>You can get a template for the file in the directory “include/</w:t>
+      </w:r>
+      <w:proofErr w:type="spellStart"/>
       <w:r>
         <w:rPr>
           <w:b/>
           <w:u w:val="single"/>
         </w:rPr>
-        <w:t>Wi-Fi</w:t>
+        <w:t>default_</w:t>
       </w:r>
       <w:r>
         <w:rPr>
           <w:b/>
           <w:u w:val="single"/>
         </w:rPr>
-        <w:t>_</w:t>
+        <w:t>Wi-Fi</w:t>
       </w:r>
       <w:r>
         <w:rPr>
           <w:b/>
           <w:u w:val="single"/>
         </w:rPr>
-        <w:t>config_dct.h”</w:t>
+        <w:t>_</w:t>
+      </w:r>
+      <w:r>
+        <w:rPr>
+          <w:b/>
+          <w:u w:val="single"/>
+        </w:rPr>
+        <w:t>config_dct.h</w:t>
+      </w:r>
+      <w:proofErr w:type="spellEnd"/>
+      <w:r>
+        <w:rPr>
+          <w:b/>
+          <w:u w:val="single"/>
+        </w:rPr>
+        <w:t>”</w:t>
       </w:r>
     </w:p>
     <w:p>
@@ -2928,6 +3070,152 @@
             <wp:extent cx="5327374" cy="3239680"/>
             <wp:effectExtent l="0" t="0" r="6985" b="0"/>
             <wp:docPr id="1" name="Picture 1"/>
+            <wp:cNvGraphicFramePr>
+              <a:graphicFrameLocks xmlns:a="http://schemas.openxmlformats.org/drawingml/2006/main" noChangeAspect="1"/>
+            </wp:cNvGraphicFramePr>
+            <a:graphic xmlns:a="http://schemas.openxmlformats.org/drawingml/2006/main">
+              <a:graphicData uri="http://schemas.openxmlformats.org/drawingml/2006/picture">
+                <pic:pic xmlns:pic="http://schemas.openxmlformats.org/drawingml/2006/picture">
+                  <pic:nvPicPr>
+                    <pic:cNvPr id="1" name=""/>
+                    <pic:cNvPicPr/>
+                  </pic:nvPicPr>
+                  <pic:blipFill>
+                    <a:blip r:embed="rId44"/>
+                    <a:stretch>
+                      <a:fillRect/>
+                    </a:stretch>
+                  </pic:blipFill>
+                  <pic:spPr>
+                    <a:xfrm>
+                      <a:off x="0" y="0"/>
+                      <a:ext cx="5344048" cy="3249820"/>
+                    </a:xfrm>
+                    <a:prstGeom prst="rect">
+                      <a:avLst/>
+                    </a:prstGeom>
+                  </pic:spPr>
+                </pic:pic>
+              </a:graphicData>
+            </a:graphic>
+          </wp:inline>
+        </w:drawing>
+      </w:r>
+    </w:p>
+    <w:p>
+      <w:r>
+        <w:t xml:space="preserve">The device can </w:t>
+      </w:r>
+      <w:r>
+        <w:t>operate in</w:t>
+      </w:r>
+      <w:r>
+        <w:t xml:space="preserve"> three modes </w:t>
+      </w:r>
+      <w:r>
+        <w:t>as seen</w:t>
+      </w:r>
+      <w:r>
+        <w:t xml:space="preserve"> in the table above</w:t>
+      </w:r>
+      <w:r>
+        <w:t>:</w:t>
+      </w:r>
+      <w:r>
+        <w:t xml:space="preserve"> Configuration AP (lines 4-7), Soft AP (10-13), and Client Mode (lines 17-23).  It is also possible to have multiple network interfaces as well as support </w:t>
+      </w:r>
+      <w:r>
+        <w:t>Wi-Fi</w:t>
+      </w:r>
+      <w:r>
+        <w:t xml:space="preserve"> and Ethernet (line 26). </w:t>
+      </w:r>
+      <w:r>
+        <w:t xml:space="preserve">  </w:t>
+      </w:r>
+      <w:r>
+        <w:t xml:space="preserve">The configuration AP is used for devices that want to allow other devices to connect to them to perform configuration of the WICED system over </w:t>
+      </w:r>
+      <w:r>
+        <w:t>Wi-Fi</w:t>
+      </w:r>
+      <w:r>
+        <w:t xml:space="preserve">. The soft AP is used for devices that will act as a </w:t>
+      </w:r>
+      <w:r>
+        <w:t>Wi-Fi</w:t>
+      </w:r>
+      <w:r>
+        <w:t xml:space="preserve"> access point during normal operation. The client is used for devices that will connect to an existing </w:t>
+      </w:r>
+      <w:r>
+        <w:t>Wi-Fi</w:t>
+      </w:r>
+      <w:r>
+        <w:t xml:space="preserve"> network as a station. </w:t>
+      </w:r>
+      <w:r>
+        <w:t xml:space="preserve">For the purposes of this chapter we will only be a CLIENT so you will only need to touch </w:t>
+      </w:r>
+      <w:r>
+        <w:t>17</w:t>
+      </w:r>
+      <w:r>
+        <w:t>-23.</w:t>
+      </w:r>
+    </w:p>
+    <w:p>
+      <w:r>
+        <w:lastRenderedPageBreak/>
+        <w:t>To find the definition (or possible definition</w:t>
+      </w:r>
+      <w:r>
+        <w:t>s</w:t>
+      </w:r>
+      <w:r>
+        <w:t>) of the #defines you can highlight</w:t>
+      </w:r>
+      <w:r>
+        <w:t>,</w:t>
+      </w:r>
+      <w:r>
+        <w:t xml:space="preserve"> right click, </w:t>
+      </w:r>
+      <w:r>
+        <w:t xml:space="preserve">and </w:t>
+      </w:r>
+      <w:r>
+        <w:t>select “</w:t>
+      </w:r>
+      <w:r>
+        <w:t>O</w:t>
+      </w:r>
+      <w:r>
+        <w:t xml:space="preserve">pen declaration”.  For example, if you </w:t>
+      </w:r>
+      <w:r>
+        <w:t>open the declaration of</w:t>
+      </w:r>
+      <w:r>
+        <w:t xml:space="preserve"> “WICED_SECURITY_OPEN”</w:t>
+      </w:r>
+      <w:r>
+        <w:t>, it will take you to:</w:t>
+      </w:r>
+    </w:p>
+    <w:p>
+      <w:pPr>
+        <w:jc w:val="center"/>
+      </w:pPr>
+      <w:r>
+        <w:rPr>
+          <w:noProof/>
+        </w:rPr>
+        <w:drawing>
+          <wp:inline distT="0" distB="0" distL="0" distR="0" wp14:anchorId="2266D80F" wp14:editId="041D0C07">
+            <wp:extent cx="5507928" cy="2934032"/>
+            <wp:effectExtent l="0" t="0" r="0" b="0"/>
+            <wp:docPr id="2" name="Picture 2"/>
             <wp:cNvGraphicFramePr>
               <a:graphicFrameLocks xmlns:a="http://schemas.openxmlformats.org/drawingml/2006/main" noChangeAspect="1"/>
             </wp:cNvGraphicFramePr>
@@ -2947,146 +3235,6 @@
                   <pic:spPr>
                     <a:xfrm>
                       <a:off x="0" y="0"/>
-                      <a:ext cx="5344048" cy="3249820"/>
-                    </a:xfrm>
-                    <a:prstGeom prst="rect">
-                      <a:avLst/>
-                    </a:prstGeom>
-                  </pic:spPr>
-                </pic:pic>
-              </a:graphicData>
-            </a:graphic>
-          </wp:inline>
-        </w:drawing>
-      </w:r>
-    </w:p>
-    <w:p>
-      <w:r>
-        <w:t xml:space="preserve">The device can </w:t>
-      </w:r>
-      <w:r>
-        <w:t>operate in</w:t>
-      </w:r>
-      <w:r>
-        <w:t xml:space="preserve"> three modes </w:t>
-      </w:r>
-      <w:r>
-        <w:t>as seen</w:t>
-      </w:r>
-      <w:r>
-        <w:t xml:space="preserve"> in the table above</w:t>
-      </w:r>
-      <w:r>
-        <w:t>:</w:t>
-      </w:r>
-      <w:r>
-        <w:t xml:space="preserve"> Configuration AP (lines 4-7), Soft AP (10-13), and Client Mode (lines 17-23).  It is also possible to have multiple network interfaces as well as support </w:t>
-      </w:r>
-      <w:r>
-        <w:t>Wi-Fi</w:t>
-      </w:r>
-      <w:r>
-        <w:t xml:space="preserve"> and Ethernet (line 26). </w:t>
-      </w:r>
-      <w:r>
-        <w:t xml:space="preserve">  </w:t>
-      </w:r>
-      <w:r>
-        <w:t xml:space="preserve">The configuration AP is used for devices that want to allow other devices to connect to them to perform configuration of the WICED system over </w:t>
-      </w:r>
-      <w:r>
-        <w:t>Wi-Fi</w:t>
-      </w:r>
-      <w:r>
-        <w:t xml:space="preserve">. The soft AP is used for devices that will act as a </w:t>
-      </w:r>
-      <w:r>
-        <w:t>Wi-Fi</w:t>
-      </w:r>
-      <w:r>
-        <w:t xml:space="preserve"> access point during normal operation. The client is used for devices that will connect to an existing </w:t>
-      </w:r>
-      <w:r>
-        <w:t>Wi-Fi</w:t>
-      </w:r>
-      <w:r>
-        <w:t xml:space="preserve"> network as a station. </w:t>
-      </w:r>
-      <w:r>
-        <w:t>For the purposes of this chapter we will only be a CLIENT so you will only need to touch 20-23.</w:t>
-      </w:r>
-    </w:p>
-    <w:p>
-      <w:r>
-        <w:lastRenderedPageBreak/>
-        <w:t>To find the definition (or possible definition</w:t>
-      </w:r>
-      <w:r>
-        <w:t>s</w:t>
-      </w:r>
-      <w:r>
-        <w:t>) of the #defines you can highlight</w:t>
-      </w:r>
-      <w:r>
-        <w:t>,</w:t>
-      </w:r>
-      <w:r>
-        <w:t xml:space="preserve"> right click, </w:t>
-      </w:r>
-      <w:r>
-        <w:t xml:space="preserve">and </w:t>
-      </w:r>
-      <w:r>
-        <w:t>select “</w:t>
-      </w:r>
-      <w:r>
-        <w:t>O</w:t>
-      </w:r>
-      <w:r>
-        <w:t xml:space="preserve">pen declaration”.  For example, if you </w:t>
-      </w:r>
-      <w:r>
-        <w:t>open the declaration of</w:t>
-      </w:r>
-      <w:r>
-        <w:t xml:space="preserve"> “WICED_SECURITY_OPEN”</w:t>
-      </w:r>
-      <w:r>
-        <w:t>, it will take you to:</w:t>
-      </w:r>
-    </w:p>
-    <w:p>
-      <w:pPr>
-        <w:jc w:val="center"/>
-      </w:pPr>
-      <w:r>
-        <w:rPr>
-          <w:noProof/>
-        </w:rPr>
-        <w:drawing>
-          <wp:inline distT="0" distB="0" distL="0" distR="0" wp14:anchorId="2266D80F" wp14:editId="041D0C07">
-            <wp:extent cx="5507928" cy="2934032"/>
-            <wp:effectExtent l="0" t="0" r="0" b="0"/>
-            <wp:docPr id="2" name="Picture 2"/>
-            <wp:cNvGraphicFramePr>
-              <a:graphicFrameLocks xmlns:a="http://schemas.openxmlformats.org/drawingml/2006/main" noChangeAspect="1"/>
-            </wp:cNvGraphicFramePr>
-            <a:graphic xmlns:a="http://schemas.openxmlformats.org/drawingml/2006/main">
-              <a:graphicData uri="http://schemas.openxmlformats.org/drawingml/2006/picture">
-                <pic:pic xmlns:pic="http://schemas.openxmlformats.org/drawingml/2006/picture">
-                  <pic:nvPicPr>
-                    <pic:cNvPr id="1" name=""/>
-                    <pic:cNvPicPr/>
-                  </pic:nvPicPr>
-                  <pic:blipFill>
-                    <a:blip r:embed="rId46"/>
-                    <a:stretch>
-                      <a:fillRect/>
-                    </a:stretch>
-                  </pic:blipFill>
-                  <pic:spPr>
-                    <a:xfrm>
-                      <a:off x="0" y="0"/>
                       <a:ext cx="5562902" cy="2963316"/>
                     </a:xfrm>
                     <a:prstGeom prst="rect">
@@ -3114,8 +3262,13 @@
         <w:t xml:space="preserve">predefined </w:t>
       </w:r>
       <w:r>
-        <w:t>structure that maps to the DCT in flash (in the file platform_dct.h</w:t>
-      </w:r>
+        <w:t xml:space="preserve">structure that maps to the DCT in flash (in the file </w:t>
+      </w:r>
+      <w:proofErr w:type="spellStart"/>
+      <w:r>
+        <w:t>platform_dct.h</w:t>
+      </w:r>
+      <w:proofErr w:type="spellEnd"/>
       <w:r>
         <w:t xml:space="preserve"> which can be found in the WICED/platform/include folder</w:t>
       </w:r>
@@ -3149,7 +3302,7 @@
                     </pic:cNvPicPr>
                   </pic:nvPicPr>
                   <pic:blipFill>
-                    <a:blip r:embed="rId47">
+                    <a:blip r:embed="rId46">
                       <a:extLst>
                         <a:ext uri="{28A0092B-C50C-407E-A947-70E740481C1C}">
                           <a14:useLocalDpi xmlns:a14="http://schemas.microsoft.com/office/drawing/2010/main" val="0"/>
@@ -3191,6 +3344,7 @@
       <w:r>
         <w:t xml:space="preserve"> e.g. </w:t>
       </w:r>
+      <w:proofErr w:type="spellStart"/>
       <w:r>
         <w:t>platform_dct_</w:t>
       </w:r>
@@ -3198,7 +3352,11 @@
         <w:t>Wi-Fi</w:t>
       </w:r>
       <w:r>
-        <w:t xml:space="preserve">_config_t contains information about the </w:t>
+        <w:t>_config_t</w:t>
+      </w:r>
+      <w:proofErr w:type="spellEnd"/>
+      <w:r>
+        <w:t xml:space="preserve"> contains information about the </w:t>
       </w:r>
       <w:r>
         <w:t>Wi-Fi</w:t>
@@ -3230,7 +3388,7 @@
                     </pic:cNvPicPr>
                   </pic:nvPicPr>
                   <pic:blipFill>
-                    <a:blip r:embed="rId48">
+                    <a:blip r:embed="rId47">
                       <a:extLst>
                         <a:ext uri="{28A0092B-C50C-407E-A947-70E740481C1C}">
                           <a14:useLocalDpi xmlns:a14="http://schemas.microsoft.com/office/drawing/2010/main" val="0"/>
@@ -3267,14 +3425,27 @@
         <w:lastRenderedPageBreak/>
         <w:t>The entry “</w:t>
       </w:r>
-      <w:r>
-        <w:t>stored_ap_list” is an array</w:t>
+      <w:proofErr w:type="spellStart"/>
+      <w:r>
+        <w:t>stored_ap_list</w:t>
+      </w:r>
+      <w:proofErr w:type="spellEnd"/>
+      <w:r>
+        <w:t>” is an array</w:t>
       </w:r>
       <w:r>
         <w:t xml:space="preserve"> </w:t>
       </w:r>
       <w:r>
-        <w:t>of type “wiced_config_ap_entry_t”. The first element (i.e. index 0) of this array contains information for the access point that the STA connects to as a client. That structure looks like this:</w:t>
+        <w:t>of type “</w:t>
+      </w:r>
+      <w:proofErr w:type="spellStart"/>
+      <w:r>
+        <w:t>wiced_config_ap_entry_t</w:t>
+      </w:r>
+      <w:proofErr w:type="spellEnd"/>
+      <w:r>
+        <w:t>”. The first element (i.e. index 0) of this array contains information for the access point that the STA connects to as a client. That structure looks like this:</w:t>
       </w:r>
     </w:p>
     <w:p>
@@ -3287,6 +3458,70 @@
             <wp:extent cx="3186752" cy="736526"/>
             <wp:effectExtent l="0" t="0" r="0" b="6985"/>
             <wp:docPr id="14" name="Picture 14"/>
+            <wp:cNvGraphicFramePr>
+              <a:graphicFrameLocks xmlns:a="http://schemas.openxmlformats.org/drawingml/2006/main" noChangeAspect="1"/>
+            </wp:cNvGraphicFramePr>
+            <a:graphic xmlns:a="http://schemas.openxmlformats.org/drawingml/2006/main">
+              <a:graphicData uri="http://schemas.openxmlformats.org/drawingml/2006/picture">
+                <pic:pic xmlns:pic="http://schemas.openxmlformats.org/drawingml/2006/picture">
+                  <pic:nvPicPr>
+                    <pic:cNvPr id="1" name=""/>
+                    <pic:cNvPicPr/>
+                  </pic:nvPicPr>
+                  <pic:blipFill>
+                    <a:blip r:embed="rId48"/>
+                    <a:stretch>
+                      <a:fillRect/>
+                    </a:stretch>
+                  </pic:blipFill>
+                  <pic:spPr>
+                    <a:xfrm>
+                      <a:off x="0" y="0"/>
+                      <a:ext cx="3242700" cy="749457"/>
+                    </a:xfrm>
+                    <a:prstGeom prst="rect">
+                      <a:avLst/>
+                    </a:prstGeom>
+                  </pic:spPr>
+                </pic:pic>
+              </a:graphicData>
+            </a:graphic>
+          </wp:inline>
+        </w:drawing>
+      </w:r>
+    </w:p>
+    <w:p>
+      <w:r>
+        <w:t>T</w:t>
+      </w:r>
+      <w:r>
+        <w:t xml:space="preserve">he first entry in this structure </w:t>
+      </w:r>
+      <w:r>
+        <w:t>(</w:t>
+      </w:r>
+      <w:proofErr w:type="spellStart"/>
+      <w:r>
+        <w:t>wiced_ap_info_t</w:t>
+      </w:r>
+      <w:proofErr w:type="spellEnd"/>
+      <w:r>
+        <w:t xml:space="preserve">) </w:t>
+      </w:r>
+      <w:r>
+        <w:t>contains details of the access point that the client will connect to:</w:t>
+      </w:r>
+    </w:p>
+    <w:p>
+      <w:r>
+        <w:rPr>
+          <w:noProof/>
+        </w:rPr>
+        <w:drawing>
+          <wp:inline distT="0" distB="0" distL="0" distR="0" wp14:anchorId="6D2B0A62" wp14:editId="218900E8">
+            <wp:extent cx="5943600" cy="1339850"/>
+            <wp:effectExtent l="0" t="0" r="0" b="0"/>
+            <wp:docPr id="15" name="Picture 15"/>
             <wp:cNvGraphicFramePr>
               <a:graphicFrameLocks xmlns:a="http://schemas.openxmlformats.org/drawingml/2006/main" noChangeAspect="1"/>
             </wp:cNvGraphicFramePr>
@@ -3306,7 +3541,7 @@
                   <pic:spPr>
                     <a:xfrm>
                       <a:off x="0" y="0"/>
-                      <a:ext cx="3242700" cy="749457"/>
+                      <a:ext cx="5943600" cy="1339850"/>
                     </a:xfrm>
                     <a:prstGeom prst="rect">
                       <a:avLst/>
@@ -3321,28 +3556,206 @@
     </w:p>
     <w:p>
       <w:r>
-        <w:t>T</w:t>
-      </w:r>
-      <w:r>
-        <w:t xml:space="preserve">he first entry in this structure </w:t>
-      </w:r>
-      <w:r>
-        <w:t xml:space="preserve">(wiced_ap_info_t) </w:t>
-      </w:r>
-      <w:r>
-        <w:t>contains details of the access point that the client will connect to:</w:t>
-      </w:r>
-    </w:p>
-    <w:p>
+        <w:t xml:space="preserve">Finally, </w:t>
+      </w:r>
+      <w:r>
+        <w:t>many</w:t>
+      </w:r>
+      <w:r>
+        <w:t xml:space="preserve"> of the entries in this structure are also structures. See the definition of each individual structure to see what values it contains.</w:t>
+      </w:r>
+    </w:p>
+    <w:p>
+      <w:r>
+        <w:t xml:space="preserve">The DCT may exist as a series of flash rows inside of the application processor (i.e. if it has </w:t>
+      </w:r>
+      <w:r>
+        <w:t xml:space="preserve">internal </w:t>
+      </w:r>
+      <w:r>
+        <w:t xml:space="preserve">flash), or it may exist in a serial flash attached to the </w:t>
+      </w:r>
+      <w:r>
+        <w:t>Wi-Fi</w:t>
+      </w:r>
+      <w:r>
+        <w:t xml:space="preserve"> chip.  In order to read from the DCT you need to call the function </w:t>
+      </w:r>
+      <w:proofErr w:type="spellStart"/>
+      <w:r>
+        <w:rPr>
+          <w:i/>
+        </w:rPr>
+        <w:t>wiced_dct_read_lock</w:t>
+      </w:r>
+      <w:proofErr w:type="spellEnd"/>
+      <w:r>
+        <w:rPr>
+          <w:i/>
+        </w:rPr>
+        <w:t>()</w:t>
+      </w:r>
+      <w:r>
+        <w:t xml:space="preserve"> which will read the DCT into a RAM buffer which </w:t>
+      </w:r>
+      <w:r>
+        <w:t xml:space="preserve">you can then modify and then </w:t>
+      </w:r>
+      <w:r>
+        <w:t>write back to the flash with</w:t>
+      </w:r>
+      <w:r>
+        <w:t xml:space="preserve"> the function </w:t>
+      </w:r>
+      <w:proofErr w:type="spellStart"/>
+      <w:r>
+        <w:rPr>
+          <w:i/>
+        </w:rPr>
+        <w:t>wiced_dct_write</w:t>
+      </w:r>
+      <w:proofErr w:type="spellEnd"/>
+      <w:r>
+        <w:rPr>
+          <w:i/>
+        </w:rPr>
+        <w:t>()</w:t>
+      </w:r>
+      <w:r>
+        <w:t>.</w:t>
+      </w:r>
+    </w:p>
+    <w:p>
+      <w:r>
+        <w:t xml:space="preserve">You provide the </w:t>
+      </w:r>
+      <w:proofErr w:type="spellStart"/>
+      <w:r>
+        <w:rPr>
+          <w:i/>
+        </w:rPr>
+        <w:t>wiced_dct_read_</w:t>
+      </w:r>
+      <w:proofErr w:type="gramStart"/>
+      <w:r>
+        <w:rPr>
+          <w:i/>
+        </w:rPr>
+        <w:t>lock</w:t>
+      </w:r>
+      <w:proofErr w:type="spellEnd"/>
+      <w:r>
+        <w:rPr>
+          <w:i/>
+        </w:rPr>
+        <w:t>(</w:t>
+      </w:r>
+      <w:proofErr w:type="gramEnd"/>
+      <w:r>
+        <w:rPr>
+          <w:i/>
+        </w:rPr>
+        <w:t>)</w:t>
+      </w:r>
+      <w:r>
+        <w:t xml:space="preserve"> call with a pointer to </w:t>
+      </w:r>
+      <w:r>
+        <w:t xml:space="preserve">a pointer to </w:t>
+      </w:r>
+      <w:r>
+        <w:t xml:space="preserve">an empty structure which will be filled with the DCT </w:t>
+      </w:r>
+      <w:r>
+        <w:t>Wi-Fi</w:t>
+      </w:r>
+      <w:r>
+        <w:t xml:space="preserve"> data. </w:t>
+      </w:r>
+      <w:r>
+        <w:t xml:space="preserve">The type of structure depends on which section of the DCT that you want to read (the section is a parameter to the </w:t>
+      </w:r>
+      <w:proofErr w:type="spellStart"/>
+      <w:r>
+        <w:rPr>
+          <w:i/>
+        </w:rPr>
+        <w:t>wiced_dct_read_</w:t>
+      </w:r>
+      <w:proofErr w:type="gramStart"/>
+      <w:r>
+        <w:rPr>
+          <w:i/>
+        </w:rPr>
+        <w:t>lock</w:t>
+      </w:r>
+      <w:proofErr w:type="spellEnd"/>
+      <w:r>
+        <w:rPr>
+          <w:i/>
+        </w:rPr>
+        <w:t>(</w:t>
+      </w:r>
+      <w:proofErr w:type="gramEnd"/>
+      <w:r>
+        <w:rPr>
+          <w:i/>
+        </w:rPr>
+        <w:t>)</w:t>
+      </w:r>
+      <w:r>
+        <w:t xml:space="preserve"> function). For example, if you want to read the DCT_</w:t>
+      </w:r>
+      <w:r>
+        <w:t>WI</w:t>
+      </w:r>
+      <w:r>
+        <w:t>FI</w:t>
+      </w:r>
+      <w:r>
+        <w:t xml:space="preserve">_CONFIG_SECTION, then the pointer type would be </w:t>
+      </w:r>
+      <w:proofErr w:type="spellStart"/>
+      <w:r>
+        <w:t>platform_dct_</w:t>
+      </w:r>
+      <w:r>
+        <w:t>Wi-Fi</w:t>
+      </w:r>
+      <w:r>
+        <w:t>_config</w:t>
+      </w:r>
+      <w:proofErr w:type="spellEnd"/>
+      <w:r>
+        <w:t>.</w:t>
+      </w:r>
+    </w:p>
+    <w:p>
+      <w:r>
+        <w:t xml:space="preserve">You can find the list of section names in the </w:t>
+      </w:r>
+      <w:proofErr w:type="spellStart"/>
+      <w:r>
+        <w:t>wiced_dct_common.h</w:t>
+      </w:r>
+      <w:proofErr w:type="spellEnd"/>
+      <w:r>
+        <w:t xml:space="preserve"> file which is located in WICED/platform/MCU. Here are the sections available:</w:t>
+      </w:r>
+    </w:p>
+    <w:p>
+      <w:pPr>
+        <w:jc w:val="center"/>
+      </w:pPr>
       <w:r>
         <w:rPr>
           <w:noProof/>
         </w:rPr>
         <w:drawing>
-          <wp:inline distT="0" distB="0" distL="0" distR="0" wp14:anchorId="6D2B0A62" wp14:editId="218900E8">
-            <wp:extent cx="5943600" cy="1339850"/>
-            <wp:effectExtent l="0" t="0" r="0" b="0"/>
-            <wp:docPr id="15" name="Picture 15"/>
+          <wp:inline distT="0" distB="0" distL="0" distR="0" wp14:anchorId="026B29F3" wp14:editId="7CCE4186">
+            <wp:extent cx="3252083" cy="1716797"/>
+            <wp:effectExtent l="0" t="0" r="5715" b="0"/>
+            <wp:docPr id="16" name="Picture 16"/>
             <wp:cNvGraphicFramePr>
               <a:graphicFrameLocks xmlns:a="http://schemas.openxmlformats.org/drawingml/2006/main" noChangeAspect="1"/>
             </wp:cNvGraphicFramePr>
@@ -3362,7 +3775,7 @@
                   <pic:spPr>
                     <a:xfrm>
                       <a:off x="0" y="0"/>
-                      <a:ext cx="5943600" cy="1339850"/>
+                      <a:ext cx="3293600" cy="1738714"/>
                     </a:xfrm>
                     <a:prstGeom prst="rect">
                       <a:avLst/>
@@ -3377,31 +3790,90 @@
     </w:p>
     <w:p>
       <w:r>
-        <w:t>Finally, each of the entries in this structure are also structures. See the definition of each individual structure to see what values it contains.</w:t>
-      </w:r>
-    </w:p>
-    <w:p>
-      <w:r>
-        <w:t xml:space="preserve">The DCT may exist as a series of flash rows inside of the application processor (i.e. if it has </w:t>
-      </w:r>
-      <w:r>
-        <w:t xml:space="preserve">internal </w:t>
-      </w:r>
-      <w:r>
-        <w:t xml:space="preserve">flash), or it may exist in a serial flash attached to the </w:t>
-      </w:r>
-      <w:r>
-        <w:t>Wi-Fi</w:t>
-      </w:r>
-      <w:r>
-        <w:t xml:space="preserve"> chip.  In order to read from the DCT you need to call the function </w:t>
-      </w:r>
+        <w:lastRenderedPageBreak/>
+        <w:t>When you are done with the RAM copy of the DCT you need to free it by calling the f</w:t>
+      </w:r>
+      <w:r>
+        <w:t xml:space="preserve">unction </w:t>
+      </w:r>
+      <w:proofErr w:type="spellStart"/>
       <w:r>
         <w:rPr>
           <w:i/>
         </w:rPr>
+        <w:t>wiced_dct_read_</w:t>
+      </w:r>
+      <w:proofErr w:type="gramStart"/>
+      <w:r>
+        <w:rPr>
+          <w:i/>
+        </w:rPr>
+        <w:t>unlock</w:t>
+      </w:r>
+      <w:proofErr w:type="spellEnd"/>
+      <w:r>
+        <w:rPr>
+          <w:i/>
+        </w:rPr>
+        <w:t>(</w:t>
+      </w:r>
+      <w:proofErr w:type="gramEnd"/>
+      <w:r>
+        <w:rPr>
+          <w:i/>
+        </w:rPr>
+        <w:t>)</w:t>
+      </w:r>
+      <w:r>
+        <w:t xml:space="preserve">. </w:t>
+      </w:r>
+    </w:p>
+    <w:p>
+      <w:r>
+        <w:t>If the flash is “internal” and directly acce</w:t>
+      </w:r>
+      <w:r>
+        <w:t xml:space="preserve">ssible by the processor you can call </w:t>
+      </w:r>
+      <w:proofErr w:type="spellStart"/>
+      <w:r>
+        <w:rPr>
+          <w:i/>
+        </w:rPr>
+        <w:t>wiced_dct_read_</w:t>
+      </w:r>
+      <w:proofErr w:type="gramStart"/>
+      <w:r>
+        <w:rPr>
+          <w:i/>
+        </w:rPr>
+        <w:t>lock</w:t>
+      </w:r>
+      <w:proofErr w:type="spellEnd"/>
+      <w:r>
+        <w:rPr>
+          <w:i/>
+        </w:rPr>
+        <w:t>(</w:t>
+      </w:r>
+      <w:proofErr w:type="gramEnd"/>
+      <w:r>
+        <w:rPr>
+          <w:i/>
+        </w:rPr>
+        <w:t>)</w:t>
+      </w:r>
+      <w:r>
+        <w:t xml:space="preserve"> with the writable parameter set to false in which case the </w:t>
+      </w:r>
+      <w:proofErr w:type="spellStart"/>
+      <w:r>
+        <w:rPr>
+          <w:i/>
+        </w:rPr>
         <w:t>wiced_dct_read_lock</w:t>
       </w:r>
+      <w:proofErr w:type="spellEnd"/>
       <w:r>
         <w:rPr>
           <w:i/>
@@ -3409,153 +3881,6 @@
         <w:t>()</w:t>
       </w:r>
       <w:r>
-        <w:t xml:space="preserve"> which will read the DCT into a RAM buffer which </w:t>
-      </w:r>
-      <w:r>
-        <w:t xml:space="preserve">you can then modify and then </w:t>
-      </w:r>
-      <w:r>
-        <w:t>write back to the flash with</w:t>
-      </w:r>
-      <w:r>
-        <w:t xml:space="preserve"> the function </w:t>
-      </w:r>
-      <w:r>
-        <w:rPr>
-          <w:i/>
-        </w:rPr>
-        <w:t>wiced_dct_write</w:t>
-      </w:r>
-      <w:r>
-        <w:rPr>
-          <w:i/>
-        </w:rPr>
-        <w:t>()</w:t>
-      </w:r>
-      <w:r>
-        <w:t>.</w:t>
-      </w:r>
-    </w:p>
-    <w:p>
-      <w:r>
-        <w:t xml:space="preserve">You provide the </w:t>
-      </w:r>
-      <w:r>
-        <w:rPr>
-          <w:i/>
-        </w:rPr>
-        <w:t>wiced_dct_read_lock</w:t>
-      </w:r>
-      <w:r>
-        <w:rPr>
-          <w:i/>
-        </w:rPr>
-        <w:t>()</w:t>
-      </w:r>
-      <w:r>
-        <w:t xml:space="preserve"> call with a pointer to </w:t>
-      </w:r>
-      <w:r>
-        <w:t xml:space="preserve">a pointer to </w:t>
-      </w:r>
-      <w:r>
-        <w:t xml:space="preserve">an empty structure which will be filled with the DCT </w:t>
-      </w:r>
-      <w:r>
-        <w:t>Wi-Fi</w:t>
-      </w:r>
-      <w:r>
-        <w:t xml:space="preserve"> data. </w:t>
-      </w:r>
-      <w:r>
-        <w:t xml:space="preserve">The type of structure depends on which section of the DCT that you want to read (the section is a parameter to the </w:t>
-      </w:r>
-      <w:r>
-        <w:rPr>
-          <w:i/>
-        </w:rPr>
-        <w:t>wiced_dct_read_lock</w:t>
-      </w:r>
-      <w:r>
-        <w:rPr>
-          <w:i/>
-        </w:rPr>
-        <w:t>()</w:t>
-      </w:r>
-      <w:r>
-        <w:t xml:space="preserve"> function). For example, if you want to read the DCT_</w:t>
-      </w:r>
-      <w:r>
-        <w:t>WI-FI</w:t>
-      </w:r>
-      <w:r>
-        <w:t>_CONFIG_SECTION, then the pointer type would be platform_dct_</w:t>
-      </w:r>
-      <w:r>
-        <w:t>Wi-Fi</w:t>
-      </w:r>
-      <w:r>
-        <w:t>_config.</w:t>
-      </w:r>
-    </w:p>
-    <w:p>
-      <w:r>
-        <w:t>When you are done with the RAM copy of the DCT you need to free it by calling the f</w:t>
-      </w:r>
-      <w:r>
-        <w:t xml:space="preserve">unction </w:t>
-      </w:r>
-      <w:r>
-        <w:rPr>
-          <w:i/>
-        </w:rPr>
-        <w:t>wiced_dct_read_unlock</w:t>
-      </w:r>
-      <w:r>
-        <w:rPr>
-          <w:i/>
-        </w:rPr>
-        <w:t>()</w:t>
-      </w:r>
-      <w:r>
-        <w:t xml:space="preserve">. </w:t>
-      </w:r>
-    </w:p>
-    <w:p>
-      <w:r>
-        <w:t>If the flash is “internal” and directly acce</w:t>
-      </w:r>
-      <w:r>
-        <w:t xml:space="preserve">ssible by the processor you can call </w:t>
-      </w:r>
-      <w:r>
-        <w:rPr>
-          <w:i/>
-        </w:rPr>
-        <w:t>wiced_dct_read_lock</w:t>
-      </w:r>
-      <w:r>
-        <w:rPr>
-          <w:i/>
-        </w:rPr>
-        <w:t>()</w:t>
-      </w:r>
-      <w:r>
-        <w:t xml:space="preserve"> with the writable parameter set to false in which case the </w:t>
-      </w:r>
-      <w:r>
-        <w:rPr>
-          <w:i/>
-        </w:rPr>
-        <w:t>wiced_dct_read_lock</w:t>
-      </w:r>
-      <w:r>
-        <w:rPr>
-          <w:i/>
-        </w:rPr>
-        <w:t>()</w:t>
-      </w:r>
-      <w:r>
         <w:t xml:space="preserve"> will </w:t>
       </w:r>
       <w:r>
@@ -3570,7 +3895,6 @@
         <w:keepNext/>
       </w:pPr>
       <w:r>
-        <w:lastRenderedPageBreak/>
         <w:t>The DCT functions are documented</w:t>
       </w:r>
       <w:r>
@@ -3675,17 +3999,33 @@
       <w:r>
         <w:t xml:space="preserve">the </w:t>
       </w:r>
+      <w:proofErr w:type="spellStart"/>
       <w:r>
         <w:rPr>
           <w:i/>
         </w:rPr>
-        <w:t>wiced_network_up</w:t>
-      </w:r>
+        <w:t>wiced_network_</w:t>
+      </w:r>
+      <w:proofErr w:type="gramStart"/>
       <w:r>
         <w:rPr>
           <w:i/>
         </w:rPr>
-        <w:t>()</w:t>
+        <w:t>up</w:t>
+      </w:r>
+      <w:proofErr w:type="spellEnd"/>
+      <w:r>
+        <w:rPr>
+          <w:i/>
+        </w:rPr>
+        <w:t>(</w:t>
+      </w:r>
+      <w:proofErr w:type="gramEnd"/>
+      <w:r>
+        <w:rPr>
+          <w:i/>
+        </w:rPr>
+        <w:t>)</w:t>
       </w:r>
       <w:r>
         <w:t xml:space="preserve"> function. </w:t>
@@ -3788,8 +4128,15 @@
       </w:r>
     </w:p>
     <w:p>
-      <w:r>
-        <w:t xml:space="preserve">wiced_interface_t specifies which network interface to use.  The WICED-SDK supports the ability to use multiple networks at the same time e.g. </w:t>
+      <w:proofErr w:type="spellStart"/>
+      <w:proofErr w:type="gramStart"/>
+      <w:r>
+        <w:t>wiced_interface_t</w:t>
+      </w:r>
+      <w:proofErr w:type="spellEnd"/>
+      <w:proofErr w:type="gramEnd"/>
+      <w:r>
+        <w:t xml:space="preserve"> specifies which network interface to use.  The WICED-SDK supports the ability to use multiple networks at the same time e.g. </w:t>
       </w:r>
       <w:r>
         <w:t>Wi-Fi</w:t>
@@ -3801,8 +4148,13 @@
         <w:t>,</w:t>
       </w:r>
       <w:r>
-        <w:t xml:space="preserve"> I went to the definition of wiced_interface_t</w:t>
-      </w:r>
+        <w:t xml:space="preserve"> I went to the definition of </w:t>
+      </w:r>
+      <w:proofErr w:type="spellStart"/>
+      <w:r>
+        <w:t>wiced_interface_t</w:t>
+      </w:r>
+      <w:proofErr w:type="spellEnd"/>
       <w:r>
         <w:t xml:space="preserve"> (by </w:t>
       </w:r>
@@ -3883,17 +4235,33 @@
       <w:r>
         <w:t xml:space="preserve">The next parameter in the </w:t>
       </w:r>
+      <w:proofErr w:type="spellStart"/>
       <w:r>
         <w:rPr>
           <w:i/>
         </w:rPr>
-        <w:t>wiced_network_up</w:t>
-      </w:r>
+        <w:t>wiced_network_</w:t>
+      </w:r>
+      <w:proofErr w:type="gramStart"/>
       <w:r>
         <w:rPr>
           <w:i/>
         </w:rPr>
-        <w:t>()</w:t>
+        <w:t>up</w:t>
+      </w:r>
+      <w:proofErr w:type="spellEnd"/>
+      <w:r>
+        <w:rPr>
+          <w:i/>
+        </w:rPr>
+        <w:t>(</w:t>
+      </w:r>
+      <w:proofErr w:type="gramEnd"/>
+      <w:r>
+        <w:rPr>
+          <w:i/>
+        </w:rPr>
+        <w:t>)</w:t>
       </w:r>
       <w:r>
         <w:t xml:space="preserve"> call is how to configure the network, meaning how you specify the IP address, Netmask, Router etc.  You can either set it statically </w:t>
@@ -3988,7 +4356,15 @@
         <w:t>statically</w:t>
       </w:r>
       <w:r>
-        <w:t xml:space="preserve"> specify the IP networking parameters by passing a structure called wiced_ip_setting_t. </w:t>
+        <w:t xml:space="preserve"> specify the IP networking parameters by passing a structure called </w:t>
+      </w:r>
+      <w:proofErr w:type="spellStart"/>
+      <w:r>
+        <w:t>wiced_ip_setting_t</w:t>
+      </w:r>
+      <w:proofErr w:type="spellEnd"/>
+      <w:r>
+        <w:t xml:space="preserve">. </w:t>
       </w:r>
     </w:p>
     <w:p>
@@ -4062,10 +4438,26 @@
         <w:t xml:space="preserve">is returned </w:t>
       </w:r>
       <w:r>
-        <w:t>telling you what happened.  The return value is of the type “wiced_result_t” which is a giant enumeration.</w:t>
-      </w:r>
-      <w:r>
-        <w:t xml:space="preserve">  Some values that we return include WICED_SUCCESS, WICED_PENDING and WICED_ERROR.  If you look at the wiced_result_t you will not see those values because the enumeration is built up hierarchically to make it easier to maintain.  Here it</w:t>
+        <w:t>telling you what happened.  The return value is of the type “</w:t>
+      </w:r>
+      <w:proofErr w:type="spellStart"/>
+      <w:r>
+        <w:t>wiced_result_t</w:t>
+      </w:r>
+      <w:proofErr w:type="spellEnd"/>
+      <w:r>
+        <w:t>” which is a giant enumeration.</w:t>
+      </w:r>
+      <w:r>
+        <w:t xml:space="preserve">  Some values that we return include WICED_SUCCESS, WICED_PENDING and WICED_ERROR.  If you look at the </w:t>
+      </w:r>
+      <w:proofErr w:type="spellStart"/>
+      <w:r>
+        <w:t>wiced_result_t</w:t>
+      </w:r>
+      <w:proofErr w:type="spellEnd"/>
+      <w:r>
+        <w:t xml:space="preserve"> you will not see those values because the enumeration is built up hierarchically to make it easier to maintain.  Here it</w:t>
       </w:r>
       <w:r>
         <w:t xml:space="preserve"> the top level of the hierarchy:</w:t>
@@ -4329,7 +4721,13 @@
         <w:t>ition</w:t>
       </w:r>
       <w:r>
-        <w:t>, there is a document called WICED-DCT.pdf in the Doc directory that includes a discussion of the DCT.</w:t>
+        <w:t>, there is a docume</w:t>
+      </w:r>
+      <w:r>
+        <w:t>nt called WICED-DCT.pdf in the d</w:t>
+      </w:r>
+      <w:r>
+        <w:t>oc directory that includes a discussion of the DCT.</w:t>
       </w:r>
     </w:p>
     <w:p>
@@ -4594,28 +4992,39 @@
         </w:numPr>
       </w:pPr>
       <w:r>
-        <w:t>Copy the template default_</w:t>
+        <w:t xml:space="preserve">Copy the template </w:t>
+      </w:r>
+      <w:proofErr w:type="spellStart"/>
+      <w:r>
+        <w:t>default_</w:t>
       </w:r>
       <w:r>
         <w:t>Wi-Fi</w:t>
       </w:r>
       <w:r>
-        <w:t xml:space="preserve">_config_dct.h </w:t>
+        <w:t>_config_dct.h</w:t>
+      </w:r>
+      <w:proofErr w:type="spellEnd"/>
+      <w:r>
+        <w:t xml:space="preserve"> </w:t>
       </w:r>
       <w:r>
         <w:t xml:space="preserve">into your application folder (from step 1) </w:t>
       </w:r>
-      <w:bookmarkStart w:id="0" w:name="_GoBack"/>
-      <w:bookmarkEnd w:id="0"/>
       <w:r>
         <w:t xml:space="preserve">and name it </w:t>
       </w:r>
       <w:r>
-        <w:t>Wi-Fi</w:t>
+        <w:t>Wi-</w:t>
+      </w:r>
+      <w:proofErr w:type="spellStart"/>
+      <w:r>
+        <w:t>Fi</w:t>
       </w:r>
       <w:r>
         <w:t>_config_dct.h</w:t>
       </w:r>
+      <w:proofErr w:type="spellEnd"/>
       <w:r>
         <w:t>.</w:t>
       </w:r>
@@ -4646,11 +5055,16 @@
         <w:t xml:space="preserve">Modify </w:t>
       </w:r>
       <w:r>
-        <w:t>Wi-Fi</w:t>
+        <w:t>Wi-</w:t>
+      </w:r>
+      <w:proofErr w:type="spellStart"/>
+      <w:r>
+        <w:t>Fi</w:t>
       </w:r>
       <w:r>
         <w:t>_config_dct.h</w:t>
       </w:r>
+      <w:proofErr w:type="spellEnd"/>
       <w:r>
         <w:t>.</w:t>
       </w:r>
@@ -4681,8 +5095,13 @@
         <w:t>Create and edit</w:t>
       </w:r>
       <w:r>
-        <w:t xml:space="preserve"> the makefile</w:t>
-      </w:r>
+        <w:t xml:space="preserve"> the </w:t>
+      </w:r>
+      <w:proofErr w:type="spellStart"/>
+      <w:r>
+        <w:t>makefile</w:t>
+      </w:r>
+      <w:proofErr w:type="spellEnd"/>
       <w:r>
         <w:t xml:space="preserve"> (don’t forget to add the </w:t>
       </w:r>
@@ -4714,17 +5133,33 @@
       <w:r>
         <w:t xml:space="preserve">.c (use the function </w:t>
       </w:r>
+      <w:proofErr w:type="spellStart"/>
       <w:r>
         <w:rPr>
           <w:i/>
         </w:rPr>
-        <w:t>wiced_network_up</w:t>
-      </w:r>
+        <w:t>wiced_network_</w:t>
+      </w:r>
+      <w:proofErr w:type="gramStart"/>
       <w:r>
         <w:rPr>
           <w:i/>
         </w:rPr>
-        <w:t>()</w:t>
+        <w:t>up</w:t>
+      </w:r>
+      <w:proofErr w:type="spellEnd"/>
+      <w:r>
+        <w:rPr>
+          <w:i/>
+        </w:rPr>
+        <w:t>(</w:t>
+      </w:r>
+      <w:proofErr w:type="gramEnd"/>
+      <w:r>
+        <w:rPr>
+          <w:i/>
+        </w:rPr>
+        <w:t>)</w:t>
       </w:r>
       <w:r>
         <w:t xml:space="preserve"> to read the DCT and start the network</w:t>
@@ -4878,7 +5313,15 @@
         <w:t>Netmask</w:t>
       </w:r>
       <w:r>
-        <w:t xml:space="preserve"> (wiced_ip_get_netmask)</w:t>
+        <w:t xml:space="preserve"> (</w:t>
+      </w:r>
+      <w:proofErr w:type="spellStart"/>
+      <w:r>
+        <w:t>wiced_ip_get_netmask</w:t>
+      </w:r>
+      <w:proofErr w:type="spellEnd"/>
+      <w:r>
+        <w:t>)</w:t>
       </w:r>
     </w:p>
     <w:p>
@@ -4893,13 +5336,21 @@
         <w:t>Router Gateway</w:t>
       </w:r>
       <w:r>
-        <w:t xml:space="preserve"> (wiced_</w:t>
+        <w:t xml:space="preserve"> (</w:t>
+      </w:r>
+      <w:proofErr w:type="spellStart"/>
+      <w:r>
+        <w:t>wiced_</w:t>
       </w:r>
       <w:r>
         <w:t>ip_</w:t>
       </w:r>
       <w:r>
-        <w:t>get_gateway_address)</w:t>
+        <w:t>get_gateway_address</w:t>
+      </w:r>
+      <w:proofErr w:type="spellEnd"/>
+      <w:r>
+        <w:t>)</w:t>
       </w:r>
     </w:p>
     <w:p>
@@ -4933,7 +5384,23 @@
           <w:rStyle w:val="Hyperlink"/>
           <w:color w:val="auto"/>
         </w:rPr>
-        <w:t>(wiced_hostname_lookup)</w:t>
+        <w:t>(</w:t>
+      </w:r>
+      <w:proofErr w:type="spellStart"/>
+      <w:r>
+        <w:rPr>
+          <w:rStyle w:val="Hyperlink"/>
+          <w:color w:val="auto"/>
+        </w:rPr>
+        <w:t>wiced_hostname_lookup</w:t>
+      </w:r>
+      <w:proofErr w:type="spellEnd"/>
+      <w:r>
+        <w:rPr>
+          <w:rStyle w:val="Hyperlink"/>
+          <w:color w:val="auto"/>
+        </w:rPr>
+        <w:t>)</w:t>
       </w:r>
     </w:p>
     <w:p>
@@ -4948,13 +5415,21 @@
         <w:t>MAC Address of your device</w:t>
       </w:r>
       <w:r>
-        <w:t xml:space="preserve"> (wwd_</w:t>
+        <w:t xml:space="preserve"> (</w:t>
+      </w:r>
+      <w:proofErr w:type="spellStart"/>
+      <w:r>
+        <w:t>wwd_</w:t>
       </w:r>
       <w:r>
         <w:t>Wi-Fi</w:t>
       </w:r>
       <w:r>
-        <w:t>_get_mac_address)</w:t>
+        <w:t>_get_mac_address</w:t>
+      </w:r>
+      <w:proofErr w:type="spellEnd"/>
+      <w:r>
+        <w:t>)</w:t>
       </w:r>
     </w:p>
     <w:p>
@@ -5010,8 +5485,13 @@
         <w:t>Hint: The addresses (IP address, Netmask, Gateway, and Cypress.com) are returned as a structure</w:t>
       </w:r>
       <w:r>
-        <w:t xml:space="preserve"> of type wiced_ip_address_t</w:t>
-      </w:r>
+        <w:t xml:space="preserve"> of type </w:t>
+      </w:r>
+      <w:proofErr w:type="spellStart"/>
+      <w:r>
+        <w:t>wiced_ip_address_t</w:t>
+      </w:r>
+      <w:proofErr w:type="spellEnd"/>
       <w:r>
         <w:t xml:space="preserve">. One element in the structure </w:t>
       </w:r>
@@ -5043,7 +5523,15 @@
         </w:numPr>
       </w:pPr>
       <w:r>
-        <w:t>Hint: The MAC address is returned as a structure of type wiced_mac_t. This structure contains an element called octet which is an array of 6 octets (bytes). You can print each of these bytes individually separated by “:” to see the MAC address in the typical format.</w:t>
+        <w:t xml:space="preserve">Hint: The MAC address is returned as a structure of type </w:t>
+      </w:r>
+      <w:proofErr w:type="spellStart"/>
+      <w:r>
+        <w:t>wiced_mac_t</w:t>
+      </w:r>
+      <w:proofErr w:type="spellEnd"/>
+      <w:r>
+        <w:t>. This structure contains an element called octet which is an array of 6 octets (bytes). You can print each of these bytes individually separated by “:” to see the MAC address in the typical format.</w:t>
       </w:r>
     </w:p>
     <w:p>
@@ -5119,8 +5607,13 @@
       <w:r>
         <w:t xml:space="preserve"> </w:t>
       </w:r>
-      <w:r>
-        <w:t>ssid, char*</w:t>
+      <w:proofErr w:type="spellStart"/>
+      <w:r>
+        <w:t>ssid</w:t>
+      </w:r>
+      <w:proofErr w:type="spellEnd"/>
+      <w:r>
+        <w:t>, char*</w:t>
       </w:r>
       <w:r>
         <w:t xml:space="preserve"> </w:t>
@@ -5131,8 +5624,13 @@
       <w:r>
         <w:t xml:space="preserve"> </w:t>
       </w:r>
-      <w:r>
-        <w:t>wiced_security_t security</w:t>
+      <w:proofErr w:type="spellStart"/>
+      <w:r>
+        <w:t>wiced_security_t</w:t>
+      </w:r>
+      <w:proofErr w:type="spellEnd"/>
+      <w:r>
+        <w:t xml:space="preserve"> security</w:t>
       </w:r>
       <w:r>
         <w:t xml:space="preserve"> </w:t>
@@ -5155,17 +5653,33 @@
       <w:r>
         <w:t>Take the network down (</w:t>
       </w:r>
+      <w:proofErr w:type="spellStart"/>
       <w:r>
         <w:rPr>
           <w:i/>
         </w:rPr>
-        <w:t>wiced_network_down</w:t>
-      </w:r>
+        <w:t>wiced_network_</w:t>
+      </w:r>
+      <w:proofErr w:type="gramStart"/>
       <w:r>
         <w:rPr>
           <w:i/>
         </w:rPr>
-        <w:t>()</w:t>
+        <w:t>down</w:t>
+      </w:r>
+      <w:proofErr w:type="spellEnd"/>
+      <w:r>
+        <w:rPr>
+          <w:i/>
+        </w:rPr>
+        <w:t>(</w:t>
+      </w:r>
+      <w:proofErr w:type="gramEnd"/>
+      <w:r>
+        <w:rPr>
+          <w:i/>
+        </w:rPr>
+        <w:t>)</w:t>
       </w:r>
       <w:r>
         <w:t>)</w:t>
@@ -5200,17 +5714,33 @@
       <w:r>
         <w:t xml:space="preserve">Use </w:t>
       </w:r>
+      <w:proofErr w:type="spellStart"/>
       <w:r>
         <w:rPr>
           <w:i/>
         </w:rPr>
-        <w:t>wiced_dct_read_lock</w:t>
-      </w:r>
+        <w:t>wiced_dct_read_</w:t>
+      </w:r>
+      <w:proofErr w:type="gramStart"/>
       <w:r>
         <w:rPr>
           <w:i/>
         </w:rPr>
-        <w:t>()</w:t>
+        <w:t>lock</w:t>
+      </w:r>
+      <w:proofErr w:type="spellEnd"/>
+      <w:r>
+        <w:rPr>
+          <w:i/>
+        </w:rPr>
+        <w:t>(</w:t>
+      </w:r>
+      <w:proofErr w:type="gramEnd"/>
+      <w:r>
+        <w:rPr>
+          <w:i/>
+        </w:rPr>
+        <w:t>)</w:t>
       </w:r>
       <w:r>
         <w:t xml:space="preserve"> to get current structure</w:t>
@@ -5228,7 +5758,15 @@
         </w:numPr>
       </w:pPr>
       <w:r>
-        <w:t>Hint: To write values you must use WICED_TRUE for the ptr_is_writable parameter.</w:t>
+        <w:t xml:space="preserve">Hint: To write values you must use WICED_TRUE for the </w:t>
+      </w:r>
+      <w:proofErr w:type="spellStart"/>
+      <w:r>
+        <w:t>ptr_is_writable</w:t>
+      </w:r>
+      <w:proofErr w:type="spellEnd"/>
+      <w:r>
+        <w:t xml:space="preserve"> parameter.</w:t>
       </w:r>
     </w:p>
     <w:p>
@@ -5255,7 +5793,15 @@
         </w:numPr>
       </w:pPr>
       <w:r>
-        <w:t>Hint: For the values that are strings (i.e. ssid and passphrase):</w:t>
+        <w:t xml:space="preserve">Hint: For the values that are strings (i.e. </w:t>
+      </w:r>
+      <w:proofErr w:type="spellStart"/>
+      <w:r>
+        <w:t>ssid</w:t>
+      </w:r>
+      <w:proofErr w:type="spellEnd"/>
+      <w:r>
+        <w:t xml:space="preserve"> and passphrase):</w:t>
       </w:r>
     </w:p>
     <w:p>
@@ -5269,17 +5815,27 @@
       <w:r>
         <w:t xml:space="preserve">Use </w:t>
       </w:r>
+      <w:proofErr w:type="spellStart"/>
+      <w:proofErr w:type="gramStart"/>
       <w:r>
         <w:rPr>
           <w:i/>
         </w:rPr>
         <w:t>strcpy</w:t>
       </w:r>
+      <w:proofErr w:type="spellEnd"/>
       <w:r>
         <w:rPr>
           <w:i/>
         </w:rPr>
-        <w:t>()</w:t>
+        <w:t>(</w:t>
+      </w:r>
+      <w:proofErr w:type="gramEnd"/>
+      <w:r>
+        <w:rPr>
+          <w:i/>
+        </w:rPr>
+        <w:t>)</w:t>
       </w:r>
       <w:r>
         <w:t xml:space="preserve"> to copy the values into the RAM buffer.</w:t>
@@ -5296,17 +5852,27 @@
       <w:r>
         <w:t xml:space="preserve">Make sure you update the string length in the structure (you can use </w:t>
       </w:r>
+      <w:proofErr w:type="spellStart"/>
+      <w:proofErr w:type="gramStart"/>
       <w:r>
         <w:rPr>
           <w:i/>
         </w:rPr>
         <w:t>strlen</w:t>
       </w:r>
+      <w:proofErr w:type="spellEnd"/>
       <w:r>
         <w:rPr>
           <w:i/>
         </w:rPr>
-        <w:t>()</w:t>
+        <w:t>(</w:t>
+      </w:r>
+      <w:proofErr w:type="gramEnd"/>
+      <w:r>
+        <w:rPr>
+          <w:i/>
+        </w:rPr>
+        <w:t>)</w:t>
       </w:r>
       <w:r>
         <w:t xml:space="preserve"> to find the length of the string).</w:t>
@@ -5323,17 +5889,33 @@
       <w:r>
         <w:t xml:space="preserve">Use </w:t>
       </w:r>
+      <w:proofErr w:type="spellStart"/>
       <w:r>
         <w:rPr>
           <w:i/>
         </w:rPr>
-        <w:t>wiced_dct_write</w:t>
-      </w:r>
+        <w:t>wiced_dct_</w:t>
+      </w:r>
+      <w:proofErr w:type="gramStart"/>
       <w:r>
         <w:rPr>
           <w:i/>
         </w:rPr>
-        <w:t>()</w:t>
+        <w:t>write</w:t>
+      </w:r>
+      <w:proofErr w:type="spellEnd"/>
+      <w:r>
+        <w:rPr>
+          <w:i/>
+        </w:rPr>
+        <w:t>(</w:t>
+      </w:r>
+      <w:proofErr w:type="gramEnd"/>
+      <w:r>
+        <w:rPr>
+          <w:i/>
+        </w:rPr>
+        <w:t>)</w:t>
       </w:r>
       <w:r>
         <w:t xml:space="preserve"> to update the DCT in flash</w:t>
@@ -5353,17 +5935,33 @@
       <w:r>
         <w:t xml:space="preserve">Use </w:t>
       </w:r>
+      <w:proofErr w:type="spellStart"/>
       <w:r>
         <w:rPr>
           <w:i/>
         </w:rPr>
-        <w:t>wiced_dct_read_unlock</w:t>
-      </w:r>
+        <w:t>wiced_dct_read_</w:t>
+      </w:r>
+      <w:proofErr w:type="gramStart"/>
       <w:r>
         <w:rPr>
           <w:i/>
         </w:rPr>
-        <w:t>()</w:t>
+        <w:t>unlock</w:t>
+      </w:r>
+      <w:proofErr w:type="spellEnd"/>
+      <w:r>
+        <w:rPr>
+          <w:i/>
+        </w:rPr>
+        <w:t>(</w:t>
+      </w:r>
+      <w:proofErr w:type="gramEnd"/>
+      <w:r>
+        <w:rPr>
+          <w:i/>
+        </w:rPr>
+        <w:t>)</w:t>
       </w:r>
       <w:r>
         <w:t xml:space="preserve"> to free up the memory</w:t>
@@ -5381,19 +5979,43 @@
         </w:numPr>
       </w:pPr>
       <w:r>
-        <w:t xml:space="preserve">Hint: the ptr_is_writable parameter must match the corresponding </w:t>
-      </w:r>
+        <w:t xml:space="preserve">Hint: the </w:t>
+      </w:r>
+      <w:proofErr w:type="spellStart"/>
+      <w:r>
+        <w:t>ptr_is_writable</w:t>
+      </w:r>
+      <w:proofErr w:type="spellEnd"/>
+      <w:r>
+        <w:t xml:space="preserve"> parameter must match the corresponding </w:t>
+      </w:r>
+      <w:proofErr w:type="spellStart"/>
       <w:r>
         <w:rPr>
           <w:i/>
         </w:rPr>
-        <w:t>wiced_dct_read_lock</w:t>
-      </w:r>
+        <w:t>wiced_dct_read_</w:t>
+      </w:r>
+      <w:proofErr w:type="gramStart"/>
       <w:r>
         <w:rPr>
           <w:i/>
         </w:rPr>
-        <w:t>()</w:t>
+        <w:t>lock</w:t>
+      </w:r>
+      <w:proofErr w:type="spellEnd"/>
+      <w:r>
+        <w:rPr>
+          <w:i/>
+        </w:rPr>
+        <w:t>(</w:t>
+      </w:r>
+      <w:proofErr w:type="gramEnd"/>
+      <w:r>
+        <w:rPr>
+          <w:i/>
+        </w:rPr>
+        <w:t>)</w:t>
       </w:r>
       <w:r>
         <w:t xml:space="preserve"> function call.</w:t>
@@ -5414,8 +6036,16 @@
         <w:rPr>
           <w:i/>
         </w:rPr>
-        <w:t>snip/dct_read_write</w:t>
-      </w:r>
+        <w:t>snip/</w:t>
+      </w:r>
+      <w:proofErr w:type="spellStart"/>
+      <w:r>
+        <w:rPr>
+          <w:i/>
+        </w:rPr>
+        <w:t>dct_read_write</w:t>
+      </w:r>
+      <w:proofErr w:type="spellEnd"/>
       <w:r>
         <w:t>.</w:t>
       </w:r>
@@ -5431,17 +6061,33 @@
       <w:r>
         <w:t>Restart the network (</w:t>
       </w:r>
+      <w:proofErr w:type="spellStart"/>
       <w:r>
         <w:rPr>
           <w:i/>
         </w:rPr>
-        <w:t>wiced_network_up</w:t>
-      </w:r>
+        <w:t>wiced_network_</w:t>
+      </w:r>
+      <w:proofErr w:type="gramStart"/>
       <w:r>
         <w:rPr>
           <w:i/>
         </w:rPr>
-        <w:t>()</w:t>
+        <w:t>up</w:t>
+      </w:r>
+      <w:proofErr w:type="spellEnd"/>
+      <w:r>
+        <w:rPr>
+          <w:i/>
+        </w:rPr>
+        <w:t>(</w:t>
+      </w:r>
+      <w:proofErr w:type="gramEnd"/>
+      <w:r>
+        <w:rPr>
+          <w:i/>
+        </w:rPr>
+        <w:t>)</w:t>
       </w:r>
       <w:r>
         <w:t>)</w:t>
@@ -5479,6 +6125,8 @@
       <w:r>
         <w:t>.</w:t>
       </w:r>
+      <w:bookmarkStart w:id="0" w:name="_GoBack"/>
+      <w:bookmarkEnd w:id="0"/>
     </w:p>
     <w:p>
       <w:pPr>
@@ -5546,10 +6194,18 @@
     </w:p>
     <w:p>
       <w:r>
-        <w:t xml:space="preserve">[3] RFC 1122 – “Requirements for Internet Hosts – Communications Layers” </w:t>
-      </w:r>
-      <w:r>
-        <w:t xml:space="preserve">; </w:t>
+        <w:t>[3] RFC 1122 – “Requirements for Internet Hosts – Communications Layers</w:t>
+      </w:r>
+      <w:proofErr w:type="gramStart"/>
+      <w:r>
+        <w:t xml:space="preserve">” </w:t>
+      </w:r>
+      <w:r>
+        <w:t>;</w:t>
+      </w:r>
+      <w:proofErr w:type="gramEnd"/>
+      <w:r>
+        <w:t xml:space="preserve"> </w:t>
       </w:r>
       <w:r>
         <w:t xml:space="preserve">Internet Engineering Task Force (IETF) - </w:t>
@@ -5568,7 +6224,15 @@
         <w:t xml:space="preserve">[4] </w:t>
       </w:r>
       <w:r>
-        <w:t xml:space="preserve">RFC 826 – “An Ethernet Address Resolution Protocol” ; Internet Engineering Task Force (IETF) - </w:t>
+        <w:t>RFC 826 – “An Ethernet Address Resolution Protocol</w:t>
+      </w:r>
+      <w:proofErr w:type="gramStart"/>
+      <w:r>
+        <w:t>” ;</w:t>
+      </w:r>
+      <w:proofErr w:type="gramEnd"/>
+      <w:r>
+        <w:t xml:space="preserve"> Internet Engineering Task Force (IETF) - </w:t>
       </w:r>
       <w:hyperlink r:id="rId62" w:history="1">
         <w:r>
@@ -5675,7 +6339,7 @@
                 <w:bCs/>
                 <w:noProof/>
               </w:rPr>
-              <w:t>15</w:t>
+              <w:t>16</w:t>
             </w:r>
             <w:r>
               <w:rPr>
@@ -9634,7 +10298,7 @@
   <w:style w:type="paragraph" w:default="1" w:styleId="Normal">
     <w:name w:val="Normal"/>
     <w:qFormat/>
-    <w:rsid w:val="0050665E"/>
+    <w:rsid w:val="008B356F"/>
   </w:style>
   <w:style w:type="paragraph" w:styleId="Heading1">
     <w:name w:val="heading 1"/>
@@ -9754,7 +10418,7 @@
     <w:uiPriority w:val="1"/>
     <w:semiHidden/>
     <w:unhideWhenUsed/>
-    <w:rsid w:val="0050665E"/>
+    <w:rsid w:val="008B356F"/>
   </w:style>
   <w:style w:type="table" w:default="1" w:styleId="TableNormal">
     <w:name w:val="Normal Table"/>
@@ -9776,7 +10440,7 @@
     <w:uiPriority w:val="99"/>
     <w:semiHidden/>
     <w:unhideWhenUsed/>
-    <w:rsid w:val="0050665E"/>
+    <w:rsid w:val="008B356F"/>
   </w:style>
   <w:style w:type="paragraph" w:styleId="ListParagraph">
     <w:name w:val="List Paragraph"/>
@@ -10581,7 +11245,7 @@
 </file>
 
 <file path=customXml/itemProps1.xml><?xml version="1.0" encoding="utf-8"?>
-<ds:datastoreItem xmlns:ds="http://schemas.openxmlformats.org/officeDocument/2006/customXml" ds:itemID="{D9EE453C-C754-4868-83E5-9B727A7363FA}">
+<ds:datastoreItem xmlns:ds="http://schemas.openxmlformats.org/officeDocument/2006/customXml" ds:itemID="{9FC40FD4-77A7-45D9-8628-76699B71330D}">
   <ds:schemaRefs>
     <ds:schemaRef ds:uri="http://schemas.openxmlformats.org/officeDocument/2006/bibliography"/>
   </ds:schemaRefs>

</xml_diff>

<commit_message>
Update for new shield.
</commit_message>
<xml_diff>
--- a/labmanual/WW101-05-WiFi.docx
+++ b/labmanual/WW101-05-WiFi.docx
@@ -6,8 +6,6 @@
       <w:pPr>
         <w:pStyle w:val="Heading1"/>
       </w:pPr>
-      <w:bookmarkStart w:id="0" w:name="_GoBack"/>
-      <w:bookmarkEnd w:id="0"/>
       <w:r>
         <w:t>Chapter 5: Connecting to Access Points (AP)</w:t>
       </w:r>
@@ -2840,12 +2838,12 @@
       <w:r>
         <w:t xml:space="preserve">DCT table you need to create a .h file (generally called </w:t>
       </w:r>
-      <w:ins w:id="1" w:author="Greg Landry" w:date="2017-03-01T14:47:00Z">
+      <w:ins w:id="0" w:author="Greg Landry" w:date="2017-03-01T14:47:00Z">
         <w:r>
           <w:t>wifi</w:t>
         </w:r>
       </w:ins>
-      <w:del w:id="2" w:author="Greg Landry" w:date="2017-03-01T14:47:00Z">
+      <w:del w:id="1" w:author="Greg Landry" w:date="2017-03-01T14:47:00Z">
         <w:r>
           <w:delText>Wi-Fi</w:delText>
         </w:r>
@@ -2856,7 +2854,7 @@
       <w:r>
         <w:t>WI</w:t>
       </w:r>
-      <w:del w:id="3" w:author="Greg Landry" w:date="2017-03-01T14:47:00Z">
+      <w:del w:id="2" w:author="Greg Landry" w:date="2017-03-01T14:47:00Z">
         <w:r>
           <w:delText>-</w:delText>
         </w:r>
@@ -2867,12 +2865,12 @@
       <w:r>
         <w:t xml:space="preserve">_CONFIG_DCT_H := </w:t>
       </w:r>
-      <w:ins w:id="4" w:author="Greg Landry" w:date="2017-03-01T14:47:00Z">
+      <w:ins w:id="3" w:author="Greg Landry" w:date="2017-03-01T14:47:00Z">
         <w:r>
           <w:t>wifi</w:t>
         </w:r>
       </w:ins>
-      <w:del w:id="5" w:author="Greg Landry" w:date="2017-03-01T14:47:00Z">
+      <w:del w:id="4" w:author="Greg Landry" w:date="2017-03-01T14:47:00Z">
         <w:r>
           <w:delText>Wi-Fi</w:delText>
         </w:r>
@@ -2917,7 +2915,7 @@
         </w:rPr>
         <w:t>You can get a template for the file in the directory “include/default_</w:t>
       </w:r>
-      <w:ins w:id="6" w:author="Greg Landry" w:date="2017-03-01T14:47:00Z">
+      <w:ins w:id="5" w:author="Greg Landry" w:date="2017-03-01T14:47:00Z">
         <w:r>
           <w:rPr>
             <w:b/>
@@ -2926,7 +2924,7 @@
           <w:t>wifi</w:t>
         </w:r>
       </w:ins>
-      <w:del w:id="7" w:author="Greg Landry" w:date="2017-03-01T14:47:00Z">
+      <w:del w:id="6" w:author="Greg Landry" w:date="2017-03-01T14:47:00Z">
         <w:r>
           <w:rPr>
             <w:b/>
@@ -3235,17 +3233,17 @@
       <w:r>
         <w:t>platform_dct_</w:t>
       </w:r>
-      <w:ins w:id="8" w:author="Greg Landry" w:date="2017-03-01T14:48:00Z">
+      <w:ins w:id="7" w:author="Greg Landry" w:date="2017-03-01T14:48:00Z">
         <w:r>
           <w:t>wifi</w:t>
         </w:r>
       </w:ins>
-      <w:del w:id="9" w:author="Greg Landry" w:date="2017-03-01T14:48:00Z">
+      <w:del w:id="8" w:author="Greg Landry" w:date="2017-03-01T14:48:00Z">
         <w:r>
           <w:delText>Wi-F</w:delText>
         </w:r>
       </w:del>
-      <w:del w:id="10" w:author="Greg Landry" w:date="2017-03-01T14:47:00Z">
+      <w:del w:id="9" w:author="Greg Landry" w:date="2017-03-01T14:47:00Z">
         <w:r>
           <w:delText>i</w:delText>
         </w:r>
@@ -3553,12 +3551,12 @@
       <w:r>
         <w:t>_CONFIG_SECTION, then the pointer type would be platform_dct_</w:t>
       </w:r>
-      <w:ins w:id="11" w:author="Greg Landry" w:date="2017-03-01T14:48:00Z">
+      <w:ins w:id="10" w:author="Greg Landry" w:date="2017-03-01T14:48:00Z">
         <w:r>
           <w:t>wifi</w:t>
         </w:r>
       </w:ins>
-      <w:del w:id="12" w:author="Greg Landry" w:date="2017-03-01T14:48:00Z">
+      <w:del w:id="11" w:author="Greg Landry" w:date="2017-03-01T14:48:00Z">
         <w:r>
           <w:delText>Wi-Fi</w:delText>
         </w:r>
@@ -4663,11 +4661,26 @@
         <w:t xml:space="preserve">LED blink on failure and </w:t>
       </w:r>
       <w:r>
-        <w:t xml:space="preserve">have the </w:t>
-      </w:r>
-      <w:r>
-        <w:t xml:space="preserve">green </w:t>
-      </w:r>
+        <w:t xml:space="preserve">have </w:t>
+      </w:r>
+      <w:del w:id="12" w:author="Greg Landry" w:date="2017-03-06T11:13:00Z">
+        <w:r>
+          <w:delText xml:space="preserve">the </w:delText>
+        </w:r>
+      </w:del>
+      <w:ins w:id="13" w:author="Greg Landry" w:date="2017-03-06T11:13:00Z">
+        <w:r>
+          <w:t>an</w:t>
+        </w:r>
+        <w:r>
+          <w:t xml:space="preserve"> </w:t>
+        </w:r>
+      </w:ins>
+      <w:del w:id="14" w:author="Greg Landry" w:date="2017-03-06T11:13:00Z">
+        <w:r>
+          <w:delText xml:space="preserve">green </w:delText>
+        </w:r>
+      </w:del>
       <w:r>
         <w:t xml:space="preserve">LED blink </w:t>
       </w:r>
@@ -4720,25 +4733,6 @@
       </w:pPr>
       <w:r>
         <w:t>Copy the template default_</w:t>
-      </w:r>
-      <w:ins w:id="13" w:author="Greg Landry" w:date="2017-03-01T14:48:00Z">
-        <w:r>
-          <w:t>wifi</w:t>
-        </w:r>
-      </w:ins>
-      <w:del w:id="14" w:author="Greg Landry" w:date="2017-03-01T14:48:00Z">
-        <w:r>
-          <w:delText>Wi-Fi</w:delText>
-        </w:r>
-      </w:del>
-      <w:r>
-        <w:t xml:space="preserve">_config_dct.h </w:t>
-      </w:r>
-      <w:r>
-        <w:t xml:space="preserve">into your application folder (from step 1) </w:t>
-      </w:r>
-      <w:r>
-        <w:t xml:space="preserve">and name it </w:t>
       </w:r>
       <w:ins w:id="15" w:author="Greg Landry" w:date="2017-03-01T14:48:00Z">
         <w:r>
@@ -4751,6 +4745,25 @@
         </w:r>
       </w:del>
       <w:r>
+        <w:t xml:space="preserve">_config_dct.h </w:t>
+      </w:r>
+      <w:r>
+        <w:t xml:space="preserve">into your application folder (from step 1) </w:t>
+      </w:r>
+      <w:r>
+        <w:t xml:space="preserve">and name it </w:t>
+      </w:r>
+      <w:ins w:id="17" w:author="Greg Landry" w:date="2017-03-01T14:48:00Z">
+        <w:r>
+          <w:t>wifi</w:t>
+        </w:r>
+      </w:ins>
+      <w:del w:id="18" w:author="Greg Landry" w:date="2017-03-01T14:48:00Z">
+        <w:r>
+          <w:delText>Wi-Fi</w:delText>
+        </w:r>
+      </w:del>
+      <w:r>
         <w:t>_config_dct.h</w:t>
       </w:r>
       <w:r>
@@ -4782,12 +4795,12 @@
       <w:r>
         <w:t xml:space="preserve">Modify </w:t>
       </w:r>
-      <w:ins w:id="17" w:author="Greg Landry" w:date="2017-03-01T14:49:00Z">
+      <w:ins w:id="19" w:author="Greg Landry" w:date="2017-03-01T14:49:00Z">
         <w:r>
           <w:t>wifi</w:t>
         </w:r>
       </w:ins>
-      <w:del w:id="18" w:author="Greg Landry" w:date="2017-03-01T14:49:00Z">
+      <w:del w:id="20" w:author="Greg Landry" w:date="2017-03-01T14:49:00Z">
         <w:r>
           <w:delText>Wi-Fi</w:delText>
         </w:r>
@@ -4830,12 +4843,12 @@
       <w:r>
         <w:t xml:space="preserve"> (don’t forget to add the </w:t>
       </w:r>
-      <w:del w:id="19" w:author="Greg Landry" w:date="2017-03-01T14:49:00Z">
+      <w:del w:id="21" w:author="Greg Landry" w:date="2017-03-01T14:49:00Z">
         <w:r>
           <w:delText>#define</w:delText>
         </w:r>
       </w:del>
-      <w:ins w:id="20" w:author="Greg Landry" w:date="2017-03-01T14:49:00Z">
+      <w:ins w:id="22" w:author="Greg Landry" w:date="2017-03-01T14:49:00Z">
         <w:r>
           <w:t>line</w:t>
         </w:r>
@@ -4846,7 +4859,7 @@
       <w:r>
         <w:t>WI</w:t>
       </w:r>
-      <w:del w:id="21" w:author="Greg Landry" w:date="2017-03-01T14:49:00Z">
+      <w:del w:id="23" w:author="Greg Landry" w:date="2017-03-01T14:49:00Z">
         <w:r>
           <w:delText>-</w:delText>
         </w:r>
@@ -4897,6 +4910,8 @@
       <w:r>
         <w:t>.</w:t>
       </w:r>
+      <w:bookmarkStart w:id="24" w:name="_GoBack"/>
+      <w:bookmarkEnd w:id="24"/>
     </w:p>
     <w:p>
       <w:pPr>
@@ -5837,7 +5852,7 @@
                 <w:bCs/>
                 <w:noProof/>
               </w:rPr>
-              <w:t>1</w:t>
+              <w:t>13</w:t>
             </w:r>
             <w:r>
               <w:rPr>
@@ -9804,7 +9819,7 @@
   <w:style w:type="paragraph" w:default="1" w:styleId="Normal">
     <w:name w:val="Normal"/>
     <w:qFormat/>
-    <w:rsid w:val="005A1AAF"/>
+    <w:rsid w:val="00B23174"/>
   </w:style>
   <w:style w:type="paragraph" w:styleId="Heading1">
     <w:name w:val="heading 1"/>
@@ -9924,7 +9939,7 @@
     <w:uiPriority w:val="1"/>
     <w:semiHidden/>
     <w:unhideWhenUsed/>
-    <w:rsid w:val="005A1AAF"/>
+    <w:rsid w:val="00B23174"/>
   </w:style>
   <w:style w:type="table" w:default="1" w:styleId="TableNormal">
     <w:name w:val="Normal Table"/>
@@ -9946,7 +9961,7 @@
     <w:uiPriority w:val="99"/>
     <w:semiHidden/>
     <w:unhideWhenUsed/>
-    <w:rsid w:val="005A1AAF"/>
+    <w:rsid w:val="00B23174"/>
   </w:style>
   <w:style w:type="paragraph" w:styleId="ListParagraph">
     <w:name w:val="List Paragraph"/>
@@ -10751,7 +10766,7 @@
 </file>
 
 <file path=customXml/itemProps1.xml><?xml version="1.0" encoding="utf-8"?>
-<ds:datastoreItem xmlns:ds="http://schemas.openxmlformats.org/officeDocument/2006/customXml" ds:itemID="{851B9C1C-87FE-485A-9A99-C236FED4D59E}">
+<ds:datastoreItem xmlns:ds="http://schemas.openxmlformats.org/officeDocument/2006/customXml" ds:itemID="{C9E16E37-5452-4701-9455-015691B86868}">
   <ds:schemaRefs>
     <ds:schemaRef ds:uri="http://schemas.openxmlformats.org/officeDocument/2006/bibliography"/>
   </ds:schemaRefs>

</xml_diff>